<commit_message>
AD + interface with r mongoooooo
</commit_message>
<xml_diff>
--- a/Research And Development Project/Documents/Resources/Presentation/ProjectDemo.docx
+++ b/Research And Development Project/Documents/Resources/Presentation/ProjectDemo.docx
@@ -51,8 +51,6 @@
       <w:pPr>
         <w:pStyle w:val="ListParagraph"/>
       </w:pPr>
-      <w:bookmarkStart w:id="0" w:name="_GoBack"/>
-      <w:bookmarkEnd w:id="0"/>
     </w:p>
     <w:p>
       <w:pPr>
@@ -509,9 +507,133 @@
         <w:t xml:space="preserve">           7) Add another URL and show first chart is updated</w:t>
       </w:r>
     </w:p>
+    <w:p>
+      <w:pPr>
+        <w:rPr>
+          <w:b/>
+        </w:rPr>
+      </w:pPr>
+      <w:r>
+        <w:rPr>
+          <w:b/>
+        </w:rPr>
+        <w:t xml:space="preserve">           8) Show mongo R integration – decouple workbench</w:t>
+      </w:r>
+      <w:bookmarkStart w:id="0" w:name="_GoBack"/>
+      <w:bookmarkEnd w:id="0"/>
+    </w:p>
+    <w:p>
+      <w:pPr>
+        <w:pStyle w:val="ListParagraph"/>
+      </w:pPr>
+      <w:r>
+        <w:tab/>
+      </w:r>
+      <w:r>
+        <w:tab/>
+      </w:r>
+      <w:r>
+        <w:tab/>
+      </w:r>
+      <w:proofErr w:type="gramStart"/>
+      <w:r>
+        <w:t>a</w:t>
+      </w:r>
+      <w:proofErr w:type="gramEnd"/>
+      <w:r>
+        <w:t xml:space="preserve">) </w:t>
+      </w:r>
+      <w:r>
+        <w:t>library(</w:t>
+      </w:r>
+      <w:proofErr w:type="spellStart"/>
+      <w:r>
+        <w:t>rmongodb</w:t>
+      </w:r>
+      <w:proofErr w:type="spellEnd"/>
+      <w:r>
+        <w:t>)</w:t>
+      </w:r>
+    </w:p>
+    <w:p>
+      <w:pPr>
+        <w:pStyle w:val="ListParagraph"/>
+      </w:pPr>
+      <w:r>
+        <w:tab/>
+      </w:r>
+      <w:r>
+        <w:tab/>
+      </w:r>
+      <w:r>
+        <w:tab/>
+        <w:t xml:space="preserve">b) </w:t>
+      </w:r>
+      <w:proofErr w:type="gramStart"/>
+      <w:r>
+        <w:t>mongo</w:t>
+      </w:r>
+      <w:proofErr w:type="gramEnd"/>
+      <w:r>
+        <w:t xml:space="preserve"> &lt;- </w:t>
+      </w:r>
+      <w:proofErr w:type="spellStart"/>
+      <w:r>
+        <w:t>mongo.create</w:t>
+      </w:r>
+      <w:proofErr w:type="spellEnd"/>
+      <w:r>
+        <w:t>()</w:t>
+      </w:r>
+    </w:p>
+    <w:p>
+      <w:pPr>
+        <w:pStyle w:val="ListParagraph"/>
+      </w:pPr>
+      <w:r>
+        <w:tab/>
+      </w:r>
+      <w:r>
+        <w:tab/>
+      </w:r>
+      <w:r>
+        <w:tab/>
+        <w:t xml:space="preserve">c) </w:t>
+      </w:r>
+      <w:proofErr w:type="spellStart"/>
+      <w:proofErr w:type="gramStart"/>
+      <w:r>
+        <w:t>mongo.get.database.collections</w:t>
+      </w:r>
+      <w:proofErr w:type="spellEnd"/>
+      <w:r>
+        <w:t>(</w:t>
+      </w:r>
+      <w:proofErr w:type="gramEnd"/>
+      <w:r>
+        <w:t xml:space="preserve">mongo, </w:t>
+      </w:r>
+      <w:proofErr w:type="spellStart"/>
+      <w:r>
+        <w:t>db</w:t>
+      </w:r>
+      <w:proofErr w:type="spellEnd"/>
+      <w:r>
+        <w:t xml:space="preserve"> = "</w:t>
+      </w:r>
+      <w:proofErr w:type="spellStart"/>
+      <w:r>
+        <w:t>GithubEvolution</w:t>
+      </w:r>
+      <w:proofErr w:type="spellEnd"/>
+      <w:r>
+        <w:t>")</w:t>
+      </w:r>
+    </w:p>
     <w:p/>
     <w:p>
       <w:r>
+        <w:lastRenderedPageBreak/>
         <w:tab/>
       </w:r>
       <w:r>
@@ -704,6 +826,92 @@
     </w:lvl>
   </w:abstractNum>
   <w:abstractNum w:abstractNumId="2" w15:restartNumberingAfterBreak="0">
+    <w:nsid w:val="19A50205"/>
+    <w:multiLevelType w:val="hybridMultilevel"/>
+    <w:tmpl w:val="5BBCD280"/>
+    <w:lvl w:ilvl="0" w:tplc="08090017">
+      <w:start w:val="1"/>
+      <w:numFmt w:val="lowerLetter"/>
+      <w:lvlText w:val="%1)"/>
+      <w:lvlJc w:val="left"/>
+      <w:pPr>
+        <w:ind w:left="720" w:hanging="360"/>
+      </w:pPr>
+    </w:lvl>
+    <w:lvl w:ilvl="1" w:tplc="08090019" w:tentative="1">
+      <w:start w:val="1"/>
+      <w:numFmt w:val="lowerLetter"/>
+      <w:lvlText w:val="%2."/>
+      <w:lvlJc w:val="left"/>
+      <w:pPr>
+        <w:ind w:left="1440" w:hanging="360"/>
+      </w:pPr>
+    </w:lvl>
+    <w:lvl w:ilvl="2" w:tplc="0809001B" w:tentative="1">
+      <w:start w:val="1"/>
+      <w:numFmt w:val="lowerRoman"/>
+      <w:lvlText w:val="%3."/>
+      <w:lvlJc w:val="right"/>
+      <w:pPr>
+        <w:ind w:left="2160" w:hanging="180"/>
+      </w:pPr>
+    </w:lvl>
+    <w:lvl w:ilvl="3" w:tplc="0809000F" w:tentative="1">
+      <w:start w:val="1"/>
+      <w:numFmt w:val="decimal"/>
+      <w:lvlText w:val="%4."/>
+      <w:lvlJc w:val="left"/>
+      <w:pPr>
+        <w:ind w:left="2880" w:hanging="360"/>
+      </w:pPr>
+    </w:lvl>
+    <w:lvl w:ilvl="4" w:tplc="08090019" w:tentative="1">
+      <w:start w:val="1"/>
+      <w:numFmt w:val="lowerLetter"/>
+      <w:lvlText w:val="%5."/>
+      <w:lvlJc w:val="left"/>
+      <w:pPr>
+        <w:ind w:left="3600" w:hanging="360"/>
+      </w:pPr>
+    </w:lvl>
+    <w:lvl w:ilvl="5" w:tplc="0809001B" w:tentative="1">
+      <w:start w:val="1"/>
+      <w:numFmt w:val="lowerRoman"/>
+      <w:lvlText w:val="%6."/>
+      <w:lvlJc w:val="right"/>
+      <w:pPr>
+        <w:ind w:left="4320" w:hanging="180"/>
+      </w:pPr>
+    </w:lvl>
+    <w:lvl w:ilvl="6" w:tplc="0809000F" w:tentative="1">
+      <w:start w:val="1"/>
+      <w:numFmt w:val="decimal"/>
+      <w:lvlText w:val="%7."/>
+      <w:lvlJc w:val="left"/>
+      <w:pPr>
+        <w:ind w:left="5040" w:hanging="360"/>
+      </w:pPr>
+    </w:lvl>
+    <w:lvl w:ilvl="7" w:tplc="08090019" w:tentative="1">
+      <w:start w:val="1"/>
+      <w:numFmt w:val="lowerLetter"/>
+      <w:lvlText w:val="%8."/>
+      <w:lvlJc w:val="left"/>
+      <w:pPr>
+        <w:ind w:left="5760" w:hanging="360"/>
+      </w:pPr>
+    </w:lvl>
+    <w:lvl w:ilvl="8" w:tplc="0809001B" w:tentative="1">
+      <w:start w:val="1"/>
+      <w:numFmt w:val="lowerRoman"/>
+      <w:lvlText w:val="%9."/>
+      <w:lvlJc w:val="right"/>
+      <w:pPr>
+        <w:ind w:left="6480" w:hanging="180"/>
+      </w:pPr>
+    </w:lvl>
+  </w:abstractNum>
+  <w:abstractNum w:abstractNumId="3" w15:restartNumberingAfterBreak="0">
     <w:nsid w:val="3392314B"/>
     <w:multiLevelType w:val="hybridMultilevel"/>
     <w:tmpl w:val="868AEDA6"/>
@@ -789,7 +997,7 @@
       </w:pPr>
     </w:lvl>
   </w:abstractNum>
-  <w:abstractNum w:abstractNumId="3" w15:restartNumberingAfterBreak="0">
+  <w:abstractNum w:abstractNumId="4" w15:restartNumberingAfterBreak="0">
     <w:nsid w:val="38B06A3F"/>
     <w:multiLevelType w:val="hybridMultilevel"/>
     <w:tmpl w:val="668097A6"/>
@@ -875,7 +1083,7 @@
       </w:pPr>
     </w:lvl>
   </w:abstractNum>
-  <w:abstractNum w:abstractNumId="4" w15:restartNumberingAfterBreak="0">
+  <w:abstractNum w:abstractNumId="5" w15:restartNumberingAfterBreak="0">
     <w:nsid w:val="3C554754"/>
     <w:multiLevelType w:val="hybridMultilevel"/>
     <w:tmpl w:val="68FE480E"/>
@@ -961,7 +1169,7 @@
       </w:pPr>
     </w:lvl>
   </w:abstractNum>
-  <w:abstractNum w:abstractNumId="5" w15:restartNumberingAfterBreak="0">
+  <w:abstractNum w:abstractNumId="6" w15:restartNumberingAfterBreak="0">
     <w:nsid w:val="4C330B93"/>
     <w:multiLevelType w:val="hybridMultilevel"/>
     <w:tmpl w:val="51A824A4"/>
@@ -1047,7 +1255,7 @@
       </w:pPr>
     </w:lvl>
   </w:abstractNum>
-  <w:abstractNum w:abstractNumId="6" w15:restartNumberingAfterBreak="0">
+  <w:abstractNum w:abstractNumId="7" w15:restartNumberingAfterBreak="0">
     <w:nsid w:val="6E230BF2"/>
     <w:multiLevelType w:val="hybridMultilevel"/>
     <w:tmpl w:val="EDE2749C"/>
@@ -1133,7 +1341,93 @@
       </w:pPr>
     </w:lvl>
   </w:abstractNum>
-  <w:abstractNum w:abstractNumId="7" w15:restartNumberingAfterBreak="0">
+  <w:abstractNum w:abstractNumId="8" w15:restartNumberingAfterBreak="0">
+    <w:nsid w:val="6FEB5C5D"/>
+    <w:multiLevelType w:val="hybridMultilevel"/>
+    <w:tmpl w:val="323EFCD6"/>
+    <w:lvl w:ilvl="0" w:tplc="0809000F">
+      <w:start w:val="1"/>
+      <w:numFmt w:val="decimal"/>
+      <w:lvlText w:val="%1."/>
+      <w:lvlJc w:val="left"/>
+      <w:pPr>
+        <w:ind w:left="3600" w:hanging="360"/>
+      </w:pPr>
+    </w:lvl>
+    <w:lvl w:ilvl="1" w:tplc="08090019" w:tentative="1">
+      <w:start w:val="1"/>
+      <w:numFmt w:val="lowerLetter"/>
+      <w:lvlText w:val="%2."/>
+      <w:lvlJc w:val="left"/>
+      <w:pPr>
+        <w:ind w:left="4320" w:hanging="360"/>
+      </w:pPr>
+    </w:lvl>
+    <w:lvl w:ilvl="2" w:tplc="0809001B" w:tentative="1">
+      <w:start w:val="1"/>
+      <w:numFmt w:val="lowerRoman"/>
+      <w:lvlText w:val="%3."/>
+      <w:lvlJc w:val="right"/>
+      <w:pPr>
+        <w:ind w:left="5040" w:hanging="180"/>
+      </w:pPr>
+    </w:lvl>
+    <w:lvl w:ilvl="3" w:tplc="0809000F" w:tentative="1">
+      <w:start w:val="1"/>
+      <w:numFmt w:val="decimal"/>
+      <w:lvlText w:val="%4."/>
+      <w:lvlJc w:val="left"/>
+      <w:pPr>
+        <w:ind w:left="5760" w:hanging="360"/>
+      </w:pPr>
+    </w:lvl>
+    <w:lvl w:ilvl="4" w:tplc="08090019" w:tentative="1">
+      <w:start w:val="1"/>
+      <w:numFmt w:val="lowerLetter"/>
+      <w:lvlText w:val="%5."/>
+      <w:lvlJc w:val="left"/>
+      <w:pPr>
+        <w:ind w:left="6480" w:hanging="360"/>
+      </w:pPr>
+    </w:lvl>
+    <w:lvl w:ilvl="5" w:tplc="0809001B" w:tentative="1">
+      <w:start w:val="1"/>
+      <w:numFmt w:val="lowerRoman"/>
+      <w:lvlText w:val="%6."/>
+      <w:lvlJc w:val="right"/>
+      <w:pPr>
+        <w:ind w:left="7200" w:hanging="180"/>
+      </w:pPr>
+    </w:lvl>
+    <w:lvl w:ilvl="6" w:tplc="0809000F" w:tentative="1">
+      <w:start w:val="1"/>
+      <w:numFmt w:val="decimal"/>
+      <w:lvlText w:val="%7."/>
+      <w:lvlJc w:val="left"/>
+      <w:pPr>
+        <w:ind w:left="7920" w:hanging="360"/>
+      </w:pPr>
+    </w:lvl>
+    <w:lvl w:ilvl="7" w:tplc="08090019" w:tentative="1">
+      <w:start w:val="1"/>
+      <w:numFmt w:val="lowerLetter"/>
+      <w:lvlText w:val="%8."/>
+      <w:lvlJc w:val="left"/>
+      <w:pPr>
+        <w:ind w:left="8640" w:hanging="360"/>
+      </w:pPr>
+    </w:lvl>
+    <w:lvl w:ilvl="8" w:tplc="0809001B" w:tentative="1">
+      <w:start w:val="1"/>
+      <w:numFmt w:val="lowerRoman"/>
+      <w:lvlText w:val="%9."/>
+      <w:lvlJc w:val="right"/>
+      <w:pPr>
+        <w:ind w:left="9360" w:hanging="180"/>
+      </w:pPr>
+    </w:lvl>
+  </w:abstractNum>
+  <w:abstractNum w:abstractNumId="9" w15:restartNumberingAfterBreak="0">
     <w:nsid w:val="70194EB7"/>
     <w:multiLevelType w:val="hybridMultilevel"/>
     <w:tmpl w:val="3E5CBC2A"/>
@@ -1246,7 +1540,7 @@
       </w:rPr>
     </w:lvl>
   </w:abstractNum>
-  <w:abstractNum w:abstractNumId="8" w15:restartNumberingAfterBreak="0">
+  <w:abstractNum w:abstractNumId="10" w15:restartNumberingAfterBreak="0">
     <w:nsid w:val="77A82E03"/>
     <w:multiLevelType w:val="hybridMultilevel"/>
     <w:tmpl w:val="DD4A0064"/>
@@ -1332,7 +1626,7 @@
       </w:pPr>
     </w:lvl>
   </w:abstractNum>
-  <w:abstractNum w:abstractNumId="9" w15:restartNumberingAfterBreak="0">
+  <w:abstractNum w:abstractNumId="11" w15:restartNumberingAfterBreak="0">
     <w:nsid w:val="7B195071"/>
     <w:multiLevelType w:val="hybridMultilevel"/>
     <w:tmpl w:val="91EA50FA"/>
@@ -1422,31 +1716,37 @@
     <w:abstractNumId w:val="0"/>
   </w:num>
   <w:num w:numId="2">
+    <w:abstractNumId w:val="11"/>
+  </w:num>
+  <w:num w:numId="3">
     <w:abstractNumId w:val="9"/>
   </w:num>
-  <w:num w:numId="3">
-    <w:abstractNumId w:val="7"/>
-  </w:num>
   <w:num w:numId="4">
-    <w:abstractNumId w:val="5"/>
+    <w:abstractNumId w:val="6"/>
   </w:num>
   <w:num w:numId="5">
-    <w:abstractNumId w:val="3"/>
+    <w:abstractNumId w:val="4"/>
   </w:num>
   <w:num w:numId="6">
-    <w:abstractNumId w:val="6"/>
+    <w:abstractNumId w:val="7"/>
   </w:num>
   <w:num w:numId="7">
     <w:abstractNumId w:val="1"/>
   </w:num>
   <w:num w:numId="8">
-    <w:abstractNumId w:val="2"/>
+    <w:abstractNumId w:val="3"/>
   </w:num>
   <w:num w:numId="9">
-    <w:abstractNumId w:val="4"/>
+    <w:abstractNumId w:val="5"/>
   </w:num>
   <w:num w:numId="10">
+    <w:abstractNumId w:val="10"/>
+  </w:num>
+  <w:num w:numId="11">
     <w:abstractNumId w:val="8"/>
+  </w:num>
+  <w:num w:numId="12">
+    <w:abstractNumId w:val="2"/>
   </w:num>
 </w:numbering>
 </file>

</xml_diff>